<commit_message>
Boldstaff variant finalized; added antiphon A to the Versicle and Responsary V and R; fixed hollow notes to render correctly on staffless and boldstaff variants; minor adjustments to standard key mappings;
</commit_message>
<xml_diff>
--- a/todo.docx
+++ b/todo.docx
@@ -283,14 +283,8 @@
           <w:ilvl w:val="0"/>
           <w:numId w:val="1"/>
         </w:numPr>
-        <w:rPr>
-          <w:highlight w:val="yellow"/>
-        </w:rPr>
-      </w:pPr>
-      <w:r>
-        <w:rPr>
-          <w:highlight w:val="yellow"/>
-        </w:rPr>
+      </w:pPr>
+      <w:r>
         <w:t>Would having the staff lines extend beyond the advance width by only one pixel make the onscreen display smoother?</w:t>
       </w:r>
     </w:p>
@@ -1163,42 +1157,24 @@
           <w:ilvl w:val="0"/>
           <w:numId w:val="1"/>
         </w:numPr>
-        <w:rPr>
-          <w:highlight w:val="yellow"/>
-        </w:rPr>
-      </w:pPr>
-      <w:r>
-        <w:rPr>
-          <w:highlight w:val="yellow"/>
-        </w:rPr>
+      </w:pPr>
+      <w:r>
         <w:t xml:space="preserve">A b-flat on position A – a line?!? I guess we have to create this one (see </w:t>
       </w:r>
       <w:proofErr w:type="spellStart"/>
       <w:r>
-        <w:rPr>
-          <w:highlight w:val="yellow"/>
-        </w:rPr>
         <w:t>Liber</w:t>
       </w:r>
       <w:proofErr w:type="spellEnd"/>
       <w:r>
-        <w:rPr>
-          <w:highlight w:val="yellow"/>
-        </w:rPr>
         <w:t xml:space="preserve"> </w:t>
       </w:r>
       <w:proofErr w:type="spellStart"/>
       <w:r>
-        <w:rPr>
-          <w:highlight w:val="yellow"/>
-        </w:rPr>
         <w:t>Usualis</w:t>
       </w:r>
       <w:proofErr w:type="spellEnd"/>
       <w:r>
-        <w:rPr>
-          <w:highlight w:val="yellow"/>
-        </w:rPr>
         <w:t xml:space="preserve"> 1681).</w:t>
       </w:r>
     </w:p>

</xml_diff>